<commit_message>
add example test for test file
</commit_message>
<xml_diff>
--- a/public/test/test.docx
+++ b/public/test/test.docx
@@ -12,7 +12,21 @@
         <w:rPr>
           <w:lang w:val="de-AT"/>
         </w:rPr>
-        <w:t>{{field_awesome_test_field_1}}</w:t>
+        <w:t>{{</w:t>
+      </w:r>
+      <w:proofErr w:type="spellStart"/>
+      <w:r>
+        <w:rPr>
+          <w:lang w:val="de-AT"/>
+        </w:rPr>
+        <w:t>field_client_name</w:t>
+      </w:r>
+      <w:proofErr w:type="spellEnd"/>
+      <w:r>
+        <w:rPr>
+          <w:lang w:val="de-AT"/>
+        </w:rPr>
+        <w:t>}}</w:t>
       </w:r>
     </w:p>
     <w:p>

</xml_diff>